<commit_message>
Updated the documentation of the project.
</commit_message>
<xml_diff>
--- a/OBDII.docx
+++ b/OBDII.docx
@@ -2714,6 +2714,290 @@
         </w:rPr>
         <w:t xml:space="preserve"> la pagina principale si puo accedere il bottone apposito per la pagina da dove si puo richiedere a un dispositivo OBDII i codici d</w:t>
       </w:r>
+      <w:r>
+        <w:rPr>
+          <w:rFonts w:ascii="Verdana" w:hAnsi="Verdana"/>
+          <w:sz w:val="20"/>
+          <w:szCs w:val="20"/>
+          <w:lang w:val="it-IT"/>
+        </w:rPr>
+        <w:t>’errore ma senza associarlo ad alcun veicolo.</w:t>
+      </w:r>
+    </w:p>
+    <w:p>
+      <w:pPr>
+        <w:pStyle w:val="ListParagraph"/>
+        <w:numPr>
+          <w:ilvl w:val="0"/>
+          <w:numId w:val="8"/>
+        </w:numPr>
+        <w:rPr>
+          <w:rFonts w:ascii="Verdana" w:hAnsi="Verdana"/>
+          <w:b/>
+          <w:bCs/>
+          <w:sz w:val="20"/>
+          <w:szCs w:val="20"/>
+          <w:lang w:val="it-IT"/>
+        </w:rPr>
+      </w:pPr>
+      <w:r>
+        <w:rPr>
+          <w:rFonts w:ascii="Verdana" w:hAnsi="Verdana"/>
+          <w:b/>
+          <w:bCs/>
+          <w:sz w:val="20"/>
+          <w:szCs w:val="20"/>
+          <w:lang w:val="it-IT"/>
+        </w:rPr>
+        <w:t>Modificare i dati personali del utente</w:t>
+      </w:r>
+    </w:p>
+    <w:p>
+      <w:pPr>
+        <w:pStyle w:val="ListParagraph"/>
+        <w:ind w:left="1440"/>
+        <w:rPr>
+          <w:rFonts w:ascii="Verdana" w:hAnsi="Verdana"/>
+          <w:sz w:val="20"/>
+          <w:szCs w:val="20"/>
+          <w:lang w:val="it-IT"/>
+        </w:rPr>
+      </w:pPr>
+      <w:r>
+        <w:rPr>
+          <w:rFonts w:ascii="Verdana" w:hAnsi="Verdana"/>
+          <w:sz w:val="20"/>
+          <w:szCs w:val="20"/>
+          <w:lang w:val="it-IT"/>
+        </w:rPr>
+        <w:t>Modificare i dati personali: nome, cognome, indirizzo mail, password</w:t>
+      </w:r>
+    </w:p>
+    <w:p>
+      <w:pPr>
+        <w:pStyle w:val="ListParagraph"/>
+        <w:numPr>
+          <w:ilvl w:val="0"/>
+          <w:numId w:val="8"/>
+        </w:numPr>
+        <w:rPr>
+          <w:rFonts w:ascii="Verdana" w:hAnsi="Verdana"/>
+          <w:b/>
+          <w:bCs/>
+          <w:sz w:val="20"/>
+          <w:szCs w:val="20"/>
+          <w:lang w:val="it-IT"/>
+        </w:rPr>
+      </w:pPr>
+      <w:r>
+        <w:rPr>
+          <w:rFonts w:ascii="Verdana" w:hAnsi="Verdana"/>
+          <w:b/>
+          <w:bCs/>
+          <w:sz w:val="20"/>
+          <w:szCs w:val="20"/>
+          <w:lang w:val="it-IT"/>
+        </w:rPr>
+        <w:t>Visualizzare/modificare/aggiungere/cancellare autoveicoli</w:t>
+      </w:r>
+    </w:p>
+    <w:p>
+      <w:pPr>
+        <w:pStyle w:val="ListParagraph"/>
+        <w:numPr>
+          <w:ilvl w:val="0"/>
+          <w:numId w:val="8"/>
+        </w:numPr>
+        <w:rPr>
+          <w:rFonts w:ascii="Verdana" w:hAnsi="Verdana"/>
+          <w:sz w:val="20"/>
+          <w:szCs w:val="20"/>
+          <w:lang w:val="it-IT"/>
+        </w:rPr>
+      </w:pPr>
+      <w:r>
+        <w:rPr>
+          <w:rFonts w:ascii="Verdana" w:hAnsi="Verdana"/>
+          <w:b/>
+          <w:bCs/>
+          <w:sz w:val="20"/>
+          <w:szCs w:val="20"/>
+          <w:lang w:val="it-IT"/>
+        </w:rPr>
+        <w:t>Cercare codici d’errore in base a un autoveicolo</w:t>
+      </w:r>
+    </w:p>
+    <w:p>
+      <w:pPr>
+        <w:pStyle w:val="ListParagraph"/>
+        <w:ind w:left="1440"/>
+        <w:rPr>
+          <w:rFonts w:ascii="Verdana" w:hAnsi="Verdana"/>
+          <w:sz w:val="20"/>
+          <w:szCs w:val="20"/>
+          <w:lang w:val="it-IT"/>
+        </w:rPr>
+      </w:pPr>
+      <w:r>
+        <w:rPr>
+          <w:rFonts w:ascii="Verdana" w:hAnsi="Verdana"/>
+          <w:sz w:val="20"/>
+          <w:szCs w:val="20"/>
+          <w:lang w:val="it-IT"/>
+        </w:rPr>
+        <w:t>Cercare codici d’errore</w:t>
+      </w:r>
+      <w:r>
+        <w:rPr>
+          <w:rFonts w:ascii="Verdana" w:hAnsi="Verdana"/>
+          <w:sz w:val="20"/>
+          <w:szCs w:val="20"/>
+          <w:lang w:val="it-IT"/>
+        </w:rPr>
+        <w:t xml:space="preserve"> </w:t>
+      </w:r>
+      <w:r>
+        <w:rPr>
+          <w:rFonts w:ascii="Verdana" w:hAnsi="Verdana"/>
+          <w:sz w:val="20"/>
+          <w:szCs w:val="20"/>
+          <w:lang w:val="it-IT"/>
+        </w:rPr>
+        <w:t>da asociare a un autoveicolo</w:t>
+      </w:r>
+    </w:p>
+    <w:p>
+      <w:pPr>
+        <w:pStyle w:val="ListParagraph"/>
+        <w:numPr>
+          <w:ilvl w:val="0"/>
+          <w:numId w:val="8"/>
+        </w:numPr>
+        <w:rPr>
+          <w:rFonts w:ascii="Verdana" w:hAnsi="Verdana"/>
+          <w:b/>
+          <w:bCs/>
+          <w:sz w:val="20"/>
+          <w:szCs w:val="20"/>
+          <w:lang w:val="it-IT"/>
+        </w:rPr>
+      </w:pPr>
+      <w:r>
+        <w:rPr>
+          <w:rFonts w:ascii="Verdana" w:hAnsi="Verdana"/>
+          <w:b/>
+          <w:bCs/>
+          <w:sz w:val="20"/>
+          <w:szCs w:val="20"/>
+          <w:lang w:val="it-IT"/>
+        </w:rPr>
+        <w:t>Verificare lo stato dei lavori</w:t>
+      </w:r>
+    </w:p>
+    <w:p>
+      <w:pPr>
+        <w:pStyle w:val="ListParagraph"/>
+        <w:ind w:left="1440"/>
+        <w:rPr>
+          <w:rFonts w:ascii="Verdana" w:hAnsi="Verdana"/>
+          <w:sz w:val="20"/>
+          <w:szCs w:val="20"/>
+          <w:lang w:val="it-IT"/>
+        </w:rPr>
+      </w:pPr>
+      <w:r>
+        <w:rPr>
+          <w:rFonts w:ascii="Verdana" w:hAnsi="Verdana"/>
+          <w:sz w:val="20"/>
+          <w:szCs w:val="20"/>
+          <w:lang w:val="it-IT"/>
+        </w:rPr>
+        <w:t xml:space="preserve">Verificare </w:t>
+      </w:r>
+      <w:r>
+        <w:rPr>
+          <w:rFonts w:ascii="Verdana" w:hAnsi="Verdana"/>
+          <w:sz w:val="20"/>
+          <w:szCs w:val="20"/>
+          <w:lang w:val="it-IT"/>
+        </w:rPr>
+        <w:t>lo stato dei lavori per quanto riguarda un codice d’errore generato in precedenza.</w:t>
+      </w:r>
+    </w:p>
+    <w:p>
+      <w:pPr>
+        <w:pStyle w:val="ListParagraph"/>
+        <w:ind w:left="1440"/>
+        <w:rPr>
+          <w:rFonts w:ascii="Verdana" w:hAnsi="Verdana"/>
+          <w:sz w:val="20"/>
+          <w:szCs w:val="20"/>
+          <w:lang w:val="it-IT"/>
+        </w:rPr>
+      </w:pPr>
+    </w:p>
+    <w:p>
+      <w:pPr>
+        <w:pStyle w:val="ListParagraph"/>
+        <w:numPr>
+          <w:ilvl w:val="1"/>
+          <w:numId w:val="1"/>
+        </w:numPr>
+        <w:rPr>
+          <w:rFonts w:ascii="Verdana" w:hAnsi="Verdana"/>
+          <w:sz w:val="20"/>
+          <w:szCs w:val="20"/>
+          <w:u w:val="single"/>
+          <w:lang w:val="it-IT"/>
+        </w:rPr>
+      </w:pPr>
+      <w:r>
+        <w:rPr>
+          <w:rFonts w:ascii="Verdana" w:hAnsi="Verdana"/>
+          <w:sz w:val="20"/>
+          <w:szCs w:val="20"/>
+          <w:u w:val="single"/>
+          <w:lang w:val="it-IT"/>
+        </w:rPr>
+        <w:t>Requisiti funzionali Componente</w:t>
+      </w:r>
+      <w:r>
+        <w:rPr>
+          <w:rFonts w:ascii="Verdana" w:hAnsi="Verdana"/>
+          <w:sz w:val="20"/>
+          <w:szCs w:val="20"/>
+          <w:u w:val="single"/>
+          <w:lang w:val="it-IT"/>
+        </w:rPr>
+        <w:t xml:space="preserve"> Web</w:t>
+      </w:r>
+    </w:p>
+    <w:p>
+      <w:pPr>
+        <w:rPr>
+          <w:rFonts w:ascii="Verdana" w:hAnsi="Verdana"/>
+          <w:sz w:val="20"/>
+          <w:szCs w:val="20"/>
+          <w:u w:val="single"/>
+          <w:lang w:val="it-IT"/>
+        </w:rPr>
+      </w:pPr>
+    </w:p>
+    <w:p>
+      <w:pPr>
+        <w:pStyle w:val="ListParagraph"/>
+        <w:numPr>
+          <w:ilvl w:val="0"/>
+          <w:numId w:val="8"/>
+        </w:numPr>
+        <w:rPr>
+          <w:rFonts w:ascii="Verdana" w:hAnsi="Verdana"/>
+          <w:sz w:val="20"/>
+          <w:szCs w:val="20"/>
+          <w:u w:val="single"/>
+          <w:lang w:val="it-IT"/>
+        </w:rPr>
+      </w:pPr>
     </w:p>
     <w:p>
       <w:pPr>
@@ -3140,7 +3424,7 @@
   <w:abstractNum w:abstractNumId="4" w15:restartNumberingAfterBreak="0">
     <w:nsid w:val="2FEF2F29"/>
     <w:multiLevelType w:val="hybridMultilevel"/>
-    <w:tmpl w:val="2C26FF2C"/>
+    <w:tmpl w:val="F7947402"/>
     <w:lvl w:ilvl="0" w:tplc="04090001">
       <w:start w:val="1"/>
       <w:numFmt w:val="bullet"/>

</xml_diff>